<commit_message>
yet more work and stuff...
Nearly finished 29.1 :)
</commit_message>
<xml_diff>
--- a/BTEC/NOT FINISHED/Unit 29 - IN PROGRESS/29.2/Assignment 29.2.docx
+++ b/BTEC/NOT FINISHED/Unit 29 - IN PROGRESS/29.2/Assignment 29.2.docx
@@ -76,7 +76,454 @@
         <w:rPr>
           <w:sz w:val="24"/>
         </w:rPr>
-        <w:t xml:space="preserve"> This is so common that there is a program called Ninite that can automatically download and install a wide range of software.</w:t>
+        <w:t xml:space="preserve"> This is so common that there is a program called Ninite that can automatically download and i</w:t>
+      </w:r>
+      <w:r>
+        <w:rPr>
+          <w:sz w:val="24"/>
+        </w:rPr>
+        <w:t>nstall a wide range of software, so that the user doesn’t have to manually find and install them.</w:t>
+      </w:r>
+    </w:p>
+    <w:p>
+      <w:pPr>
+        <w:rPr>
+          <w:sz w:val="24"/>
+        </w:rPr>
+      </w:pPr>
+      <w:r>
+        <w:rPr>
+          <w:sz w:val="24"/>
+        </w:rPr>
+        <w:t>The other scenario that prompts the installation of new software is that the user wants to do something on the computer, but does not have the software required to do so. In this case, the user can either search for software that meets their requirements, or install software they already know about.</w:t>
+      </w:r>
+    </w:p>
+    <w:p>
+      <w:pPr>
+        <w:rPr>
+          <w:sz w:val="24"/>
+        </w:rPr>
+      </w:pPr>
+      <w:r>
+        <w:rPr>
+          <w:sz w:val="24"/>
+        </w:rPr>
+        <w:t>Users usually upgrade software for similar reasons. New PC’s do not always come with the latest versions of pre-installed software, and often need updating ‘out of the box’.</w:t>
+      </w:r>
+      <w:r>
+        <w:rPr>
+          <w:sz w:val="24"/>
+        </w:rPr>
+        <w:t xml:space="preserve"> This can include driver updates, updates to pre-installed software such as utilities.</w:t>
+      </w:r>
+    </w:p>
+    <w:p>
+      <w:pPr>
+        <w:rPr>
+          <w:sz w:val="24"/>
+        </w:rPr>
+      </w:pPr>
+      <w:r>
+        <w:rPr>
+          <w:sz w:val="24"/>
+        </w:rPr>
+        <w:t>The other reason, and this is probably the most common, is that a new version of software is released. Most programs check for updates and prompt the user to install them, or sometimes people check for updates themselves. Updates often bring extra functionality, bug fixes, security patches or performance improvements.</w:t>
+      </w:r>
+    </w:p>
+    <w:p>
+      <w:pPr>
+        <w:rPr>
+          <w:sz w:val="24"/>
+        </w:rPr>
+      </w:pPr>
+      <w:r>
+        <w:rPr>
+          <w:sz w:val="24"/>
+        </w:rPr>
+        <w:t>Another reason that people may install or upgrade software is that they have updated another component of the system, such as hardware or other software, and now the software has compatibility issues with the updated component. For example, if a user decides to get a new graphics card, they will need to update their graphics drivers to utilise it.</w:t>
+      </w:r>
+    </w:p>
+    <w:p>
+      <w:pPr>
+        <w:rPr>
+          <w:sz w:val="24"/>
+        </w:rPr>
+      </w:pPr>
+      <w:r>
+        <w:rPr>
+          <w:sz w:val="24"/>
+        </w:rPr>
+        <w:t>Another common reason for updates is to fix things that previous updates broke – often a company will release an update that has problems, and then release a ‘hotfix’ – an update that only fixes what the previous update broke.</w:t>
+      </w:r>
+    </w:p>
+    <w:p>
+      <w:pPr>
+        <w:rPr>
+          <w:b/>
+          <w:sz w:val="24"/>
+        </w:rPr>
+      </w:pPr>
+      <w:r>
+        <w:rPr>
+          <w:b/>
+          <w:sz w:val="24"/>
+        </w:rPr>
+        <w:t xml:space="preserve">P2 - </w:t>
+      </w:r>
+      <w:r>
+        <w:rPr>
+          <w:b/>
+          <w:sz w:val="24"/>
+        </w:rPr>
+        <w:t>Describe the potential risks of installing or upgrading software</w:t>
+      </w:r>
+    </w:p>
+    <w:p>
+      <w:pPr>
+        <w:rPr>
+          <w:sz w:val="24"/>
+        </w:rPr>
+      </w:pPr>
+      <w:r>
+        <w:rPr>
+          <w:sz w:val="24"/>
+        </w:rPr>
+        <w:t>While updates to software usually fix problems and add extra functionality, this is not guaranteed, and sometimes the opposite is true.</w:t>
+      </w:r>
+      <w:r>
+        <w:rPr>
+          <w:sz w:val="24"/>
+        </w:rPr>
+        <w:br/>
+        <w:t xml:space="preserve">Problems can arise from updates when they are not tested properly, or </w:t>
+      </w:r>
+      <w:r>
+        <w:rPr>
+          <w:sz w:val="24"/>
+        </w:rPr>
+        <w:t>unforeseen</w:t>
+      </w:r>
+      <w:r>
+        <w:rPr>
+          <w:sz w:val="24"/>
+        </w:rPr>
+        <w:t xml:space="preserve"> circumstances arise</w:t>
+      </w:r>
+      <w:r>
+        <w:rPr>
+          <w:sz w:val="24"/>
+        </w:rPr>
+        <w:t>.</w:t>
+      </w:r>
+    </w:p>
+    <w:p>
+      <w:pPr>
+        <w:rPr>
+          <w:sz w:val="24"/>
+        </w:rPr>
+      </w:pPr>
+      <w:r>
+        <w:rPr>
+          <w:sz w:val="24"/>
+        </w:rPr>
+        <w:lastRenderedPageBreak/>
+        <w:t>Essentially, some updates are incompatible with a users system, and this can cause a wide range of problems, ranging from a failed update to loss of data to a ‘bricked’ (irrevocably broken) system, depending on the severity of the incompatibility.</w:t>
+      </w:r>
+    </w:p>
+    <w:p>
+      <w:pPr>
+        <w:rPr>
+          <w:sz w:val="24"/>
+        </w:rPr>
+      </w:pPr>
+      <w:r>
+        <w:rPr>
+          <w:sz w:val="24"/>
+        </w:rPr>
+        <w:t>The most common issue is that a logic error slipped through the testing phase, and when the user encounters it the program crashes. An example of this was when the Google Chrome browser updated the way it processes links, causing some links to lock up the browser.</w:t>
+      </w:r>
+    </w:p>
+    <w:p>
+      <w:pPr>
+        <w:rPr>
+          <w:sz w:val="24"/>
+        </w:rPr>
+      </w:pPr>
+      <w:r>
+        <w:rPr>
+          <w:sz w:val="24"/>
+        </w:rPr>
+        <w:t>Other problems could be that the update does not preserve the users settings or data, as the update overwrites the previous version rather than adding to it.</w:t>
+      </w:r>
+    </w:p>
+    <w:p>
+      <w:pPr>
+        <w:rPr>
+          <w:sz w:val="24"/>
+        </w:rPr>
+      </w:pPr>
+      <w:r>
+        <w:rPr>
+          <w:sz w:val="24"/>
+        </w:rPr>
+        <w:t>For applications that deal with low-level systems, such a program that interacts with hardware directly rather than going through the OS, an error in the program can physically damage the hardware.</w:t>
+      </w:r>
+      <w:r>
+        <w:rPr>
+          <w:sz w:val="24"/>
+        </w:rPr>
+        <w:t xml:space="preserve"> An example of this would be the ‘1970’ bug in iOS. When the user set the date to the 1</w:t>
+      </w:r>
+      <w:r>
+        <w:rPr>
+          <w:sz w:val="24"/>
+          <w:vertAlign w:val="superscript"/>
+        </w:rPr>
+        <w:t>st</w:t>
+      </w:r>
+      <w:r>
+        <w:rPr>
+          <w:sz w:val="24"/>
+        </w:rPr>
+        <w:t xml:space="preserve"> of January 1970, every process on the device would fail, causing the device to become unusable.</w:t>
+      </w:r>
+      <w:r>
+        <w:rPr>
+          <w:sz w:val="24"/>
+        </w:rPr>
+        <w:t xml:space="preserve"> This issue could not be fixed by further updates, as the system clock was affected, and could not be changed as any attempt to do so failed, along with every other process.</w:t>
+      </w:r>
+    </w:p>
+    <w:p>
+      <w:pPr>
+        <w:rPr>
+          <w:b/>
+          <w:sz w:val="24"/>
+        </w:rPr>
+      </w:pPr>
+      <w:r>
+        <w:rPr>
+          <w:b/>
+          <w:sz w:val="24"/>
+        </w:rPr>
+        <w:t xml:space="preserve">P3 - </w:t>
+      </w:r>
+      <w:r>
+        <w:rPr>
+          <w:b/>
+          <w:sz w:val="24"/>
+        </w:rPr>
+        <w:t>Explain the advantages and potential disadvantages of installation or upgrade of software</w:t>
+      </w:r>
+    </w:p>
+    <w:p>
+      <w:pPr>
+        <w:rPr>
+          <w:sz w:val="24"/>
+        </w:rPr>
+      </w:pPr>
+      <w:r>
+        <w:rPr>
+          <w:sz w:val="24"/>
+        </w:rPr>
+        <w:t>Advantages of updating software include;</w:t>
+      </w:r>
+    </w:p>
+    <w:p>
+      <w:pPr>
+        <w:rPr>
+          <w:sz w:val="24"/>
+        </w:rPr>
+      </w:pPr>
+      <w:r>
+        <w:rPr>
+          <w:sz w:val="24"/>
+        </w:rPr>
+        <w:t>Increased functionality</w:t>
+      </w:r>
+      <w:r>
+        <w:rPr>
+          <w:sz w:val="24"/>
+        </w:rPr>
+        <w:br/>
+        <w:t>Updates often add extra features or options to software, enabling it to do more.</w:t>
+      </w:r>
+    </w:p>
+    <w:p>
+      <w:pPr>
+        <w:rPr>
+          <w:sz w:val="24"/>
+        </w:rPr>
+      </w:pPr>
+      <w:r>
+        <w:rPr>
+          <w:sz w:val="24"/>
+        </w:rPr>
+        <w:t>Bug fixes</w:t>
+      </w:r>
+      <w:r>
+        <w:rPr>
+          <w:sz w:val="24"/>
+        </w:rPr>
+        <w:br/>
+        <w:t>Many updates are just to fix problems with the previous version.</w:t>
+      </w:r>
+    </w:p>
+    <w:p>
+      <w:pPr>
+        <w:rPr>
+          <w:sz w:val="24"/>
+        </w:rPr>
+      </w:pPr>
+      <w:r>
+        <w:rPr>
+          <w:sz w:val="24"/>
+        </w:rPr>
+        <w:t>Performance improvements</w:t>
+      </w:r>
+      <w:r>
+        <w:rPr>
+          <w:sz w:val="24"/>
+        </w:rPr>
+        <w:br/>
+      </w:r>
+      <w:r>
+        <w:rPr>
+          <w:sz w:val="24"/>
+        </w:rPr>
+        <w:t>Sometimes parts or all of a piece of software is re-written to be more efficient and run quicker.</w:t>
+      </w:r>
+    </w:p>
+    <w:p>
+      <w:pPr>
+        <w:rPr>
+          <w:sz w:val="24"/>
+        </w:rPr>
+      </w:pPr>
+      <w:r>
+        <w:rPr>
+          <w:sz w:val="24"/>
+        </w:rPr>
+        <w:t>Increased compatibility</w:t>
+      </w:r>
+      <w:r>
+        <w:rPr>
+          <w:sz w:val="24"/>
+        </w:rPr>
+        <w:br/>
+        <w:t>Updates often add support for interacting with more software or hardware.</w:t>
+      </w:r>
+    </w:p>
+    <w:p>
+      <w:pPr>
+        <w:rPr>
+          <w:sz w:val="24"/>
+        </w:rPr>
+      </w:pPr>
+      <w:r>
+        <w:rPr>
+          <w:sz w:val="24"/>
+        </w:rPr>
+        <w:t>Disadvantages include;</w:t>
+      </w:r>
+    </w:p>
+    <w:p>
+      <w:pPr>
+        <w:rPr>
+          <w:sz w:val="24"/>
+        </w:rPr>
+      </w:pPr>
+      <w:r>
+        <w:rPr>
+          <w:sz w:val="24"/>
+        </w:rPr>
+        <w:t>Bugs</w:t>
+      </w:r>
+      <w:r>
+        <w:rPr>
+          <w:sz w:val="24"/>
+        </w:rPr>
+        <w:br/>
+        <w:t>Sometimes updates have new errors and problems that can cause problems or even complete inoperability with the software.</w:t>
+      </w:r>
+    </w:p>
+    <w:p>
+      <w:pPr>
+        <w:rPr>
+          <w:sz w:val="24"/>
+        </w:rPr>
+      </w:pPr>
+      <w:r>
+        <w:rPr>
+          <w:sz w:val="24"/>
+        </w:rPr>
+        <w:t>UI changes</w:t>
+      </w:r>
+      <w:r>
+        <w:rPr>
+          <w:sz w:val="24"/>
+        </w:rPr>
+        <w:br/>
+        <w:t>This is particularly common in newer software. User Interface changes can make software seem unfamiliar and difficult to use. An example of this would be windows 8 – many people struggled to use it as it the UI was different from windows 7.</w:t>
+      </w:r>
+    </w:p>
+    <w:p>
+      <w:pPr>
+        <w:rPr>
+          <w:sz w:val="24"/>
+        </w:rPr>
+      </w:pPr>
+      <w:r>
+        <w:rPr>
+          <w:sz w:val="24"/>
+        </w:rPr>
+        <w:lastRenderedPageBreak/>
+        <w:t>Reduced support</w:t>
+      </w:r>
+      <w:r>
+        <w:rPr>
+          <w:sz w:val="24"/>
+        </w:rPr>
+        <w:br/>
+        <w:t>Sometimes developers drop support for certain systems, either to increased performance on newer systems or to reduce code maintenance. This means users with older systems can no longer use the software. Apple is particularly notorious for this – the majority of apps in the App store require iOS 8 or later, but 4</w:t>
+      </w:r>
+      <w:r>
+        <w:rPr>
+          <w:sz w:val="24"/>
+          <w:vertAlign w:val="superscript"/>
+        </w:rPr>
+        <w:t>th</w:t>
+      </w:r>
+      <w:r>
+        <w:rPr>
+          <w:sz w:val="24"/>
+        </w:rPr>
+        <w:t xml:space="preserve"> generation device (iPhone 4, ipod touch 4</w:t>
+      </w:r>
+      <w:r>
+        <w:rPr>
+          <w:sz w:val="24"/>
+          <w:vertAlign w:val="superscript"/>
+        </w:rPr>
+        <w:t>th</w:t>
+      </w:r>
+      <w:r>
+        <w:rPr>
+          <w:sz w:val="24"/>
+        </w:rPr>
+        <w:t xml:space="preserve"> gen, etc) do not support anything higher than iOS 6, meaning</w:t>
+      </w:r>
+      <w:r>
+        <w:rPr>
+          <w:sz w:val="24"/>
+        </w:rPr>
+        <w:t xml:space="preserve"> they cannot get new apps and other updates.</w:t>
+      </w:r>
+      <w:r>
+        <w:rPr>
+          <w:sz w:val="24"/>
+        </w:rPr>
+        <w:t xml:space="preserve"> They usually drop a generation of devices every years to force customers to buy new products.</w:t>
       </w:r>
       <w:bookmarkStart w:id="0" w:name="_GoBack"/>
       <w:bookmarkEnd w:id="0"/>

</xml_diff>